<commit_message>
Fix doubled email in signature blocks — hyperlink-aware replacement
Root cause: paragraph.text includes text from <w:hyperlink> children but
paragraph.runs does NOT include hyperlink runs. Pass 2 (cross-run) was
seeing {{attorney_email}} from the hyperlink in paragraph.text, replacing
it into regular runs, then the XML pass also replaced the hyperlink copy
— resulting in the email appearing twice.

Fix: Use runs-only text (''.join(r.text for r in para.runs)) instead of
paragraph.text when checking for remaining placeholders. This ensures
hyperlink-enclosed placeholders are only handled by the XML-level pass.

Also removed duplicate standalone {{attorney_email}} paragraph from
Motion_to_Withdraw_Guilty_Plea.docx template.

Affected: 16 templates that had email inside hyperlink elements.

Co-Authored-By: Claude Opus 4.6 <noreply@anthropic.com>
</commit_message>
<xml_diff>
--- a/data/templates/Motion_to_Withdraw_Guilty_Plea.docx
+++ b/data/templates/Motion_to_Withdraw_Guilty_Plea.docx
@@ -988,27 +988,6 @@
           <w:t>{{attorney_email}}</w:t>
         </w:r>
       </w:hyperlink>
-    </w:p>
-    <w:p>
-      <w:pPr>
-        <w:ind w:left="4320" w:firstLine="720"/>
-        <w:jc w:val="both"/>
-        <w:rPr>
-          <w:sz w:val="26"/>
-          <w:szCs w:val="26"/>
-        </w:rPr>
-      </w:pPr>
-      <w:r>
-        <w:rPr>
-          <w:rStyle w:val="Hyperlink"/>
-          <w:color w:val="000000" w:themeColor="text1"/>
-          <w:sz w:val="26"/>
-          <w:szCs w:val="26"/>
-          <w:u w:val="none"/>
-        </w:rPr>
-        <w:tab/>
-        <w:t xml:space="preserve"> {{attorney_email}}</w:t>
-      </w:r>
     </w:p>
     <w:p>
       <w:pPr>

</xml_diff>